<commit_message>
changes in the pictures
</commit_message>
<xml_diff>
--- a/content/Register.docx
+++ b/content/Register.docx
@@ -14,7 +14,14 @@
           <w:b/>
           <w:bCs/>
         </w:rPr>
-        <w:t xml:space="preserve">Thank you for your interest in the Fibre Study.  If you would like to find out further information about the study, please complete the form below.  </w:t>
+        <w:t>Thank you for your interest in the Fibre Study.  If you would like to find out further information about the study, please complete the form below</w:t>
+      </w:r>
+      <w:r>
+        <w:rPr>
+          <w:b/>
+          <w:bCs/>
+        </w:rPr>
+        <w:t xml:space="preserve"> and email to:  rueyleng.loo@murdoch.edu.au</w:t>
       </w:r>
     </w:p>
     <w:p/>
@@ -240,14 +247,7 @@
           <w:b/>
           <w:bCs/>
         </w:rPr>
-        <w:t xml:space="preserve">: </w:t>
-      </w:r>
-      <w:r>
-        <w:rPr>
-          <w:b/>
-          <w:bCs/>
-        </w:rPr>
-        <w:t>____________</w:t>
+        <w:t>: ____________</w:t>
       </w:r>
     </w:p>
     <w:p>
@@ -312,21 +312,6 @@
       <w:r>
         <w:t xml:space="preserve">Thank you for your interest in the Fibre Study.  </w:t>
       </w:r>
-      <w:r>
-        <w:rPr>
-          <w:highlight w:val="yellow"/>
-        </w:rPr>
-        <w:t>A researcher will contact you to arrange for a screening visit.</w:t>
-      </w:r>
-      <w:r>
-        <w:rPr>
-          <w:highlight w:val="yellow"/>
-        </w:rPr>
-        <w:t xml:space="preserve">  Email this to [XXX]</w:t>
-      </w:r>
-      <w:r>
-        <w:t xml:space="preserve">  </w:t>
-      </w:r>
     </w:p>
     <w:p/>
     <w:p>
@@ -342,6 +327,45 @@
     <w:p>
       <w:r>
         <w:t>0428 135 426</w:t>
+      </w:r>
+    </w:p>
+    <w:p/>
+    <w:p>
+      <w:r>
+        <w:t xml:space="preserve">Kindly email the completed form to </w:t>
+      </w:r>
+      <w:hyperlink r:id="rId4" w:history="1">
+        <w:r>
+          <w:rPr>
+            <w:rStyle w:val="Hyperlink"/>
+            <w:b/>
+            <w:bCs/>
+          </w:rPr>
+          <w:t>rueyleng.loo@murdoch.edu.au</w:t>
+        </w:r>
+      </w:hyperlink>
+      <w:r>
+        <w:rPr>
+          <w:b/>
+          <w:bCs/>
+        </w:rPr>
+        <w:t xml:space="preserve">.  </w:t>
+      </w:r>
+      <w:r>
+        <w:t>A researcher will contact</w:t>
+      </w:r>
+      <w:r>
+        <w:rPr>
+          <w:b/>
+          <w:bCs/>
+        </w:rPr>
+        <w:t xml:space="preserve"> </w:t>
+      </w:r>
+      <w:r>
+        <w:t>you</w:t>
+      </w:r>
+      <w:r>
+        <w:t xml:space="preserve">.  </w:t>
       </w:r>
     </w:p>
     <w:sectPr>
@@ -778,6 +802,29 @@
     <w:semiHidden/>
     <w:unhideWhenUsed/>
   </w:style>
+  <w:style w:type="character" w:styleId="Hyperlink">
+    <w:name w:val="Hyperlink"/>
+    <w:basedOn w:val="DefaultParagraphFont"/>
+    <w:uiPriority w:val="99"/>
+    <w:unhideWhenUsed/>
+    <w:rsid w:val="00624408"/>
+    <w:rPr>
+      <w:color w:val="0563C1" w:themeColor="hyperlink"/>
+      <w:u w:val="single"/>
+    </w:rPr>
+  </w:style>
+  <w:style w:type="character" w:styleId="UnresolvedMention">
+    <w:name w:val="Unresolved Mention"/>
+    <w:basedOn w:val="DefaultParagraphFont"/>
+    <w:uiPriority w:val="99"/>
+    <w:semiHidden/>
+    <w:unhideWhenUsed/>
+    <w:rsid w:val="00624408"/>
+    <w:rPr>
+      <w:color w:val="605E5C"/>
+      <w:shd w:val="clear" w:color="auto" w:fill="E1DFDD"/>
+    </w:rPr>
+  </w:style>
 </w:styles>
 </file>
 

</xml_diff>